<commit_message>
mise a jour cahier devel
</commit_message>
<xml_diff>
--- a/Document/Documentation Developpeur/Cahier des charges fonctionnels_Developpement.docx
+++ b/Document/Documentation Developpeur/Cahier des charges fonctionnels_Developpement.docx
@@ -51,9 +51,6 @@
                 </w:rPr>
                 <w:alias w:val="Titre"/>
                 <w:id w:val="703864190"/>
-                <w:placeholder>
-                  <w:docPart w:val="1F8F4626456C4E81AD06B7290383F206"/>
-                </w:placeholder>
                 <w:dataBinding w:prefixMappings="xmlns:ns0='http://schemas.openxmlformats.org/package/2006/metadata/core-properties' xmlns:ns1='http://purl.org/dc/elements/1.1/'" w:xpath="/ns0:coreProperties[1]/ns1:title[1]" w:storeItemID="{6C3C8BC8-F283-45AE-878A-BAB7291924A1}"/>
                 <w:text/>
               </w:sdtPr>
@@ -185,31 +182,13 @@
                         <w:bCs/>
                       </w:rPr>
                     </w:pPr>
-                    <w:proofErr w:type="spellStart"/>
                     <w:r>
                       <w:rPr>
                         <w:b/>
                         <w:bCs/>
                       </w:rPr>
-                      <w:t>Jeoffrey</w:t>
+                      <w:t>Jeoffrey Godart</w:t>
                     </w:r>
-                    <w:proofErr w:type="spellEnd"/>
-                    <w:r>
-                      <w:rPr>
-                        <w:b/>
-                        <w:bCs/>
-                      </w:rPr>
-                      <w:t xml:space="preserve"> </w:t>
-                    </w:r>
-                    <w:proofErr w:type="spellStart"/>
-                    <w:r>
-                      <w:rPr>
-                        <w:b/>
-                        <w:bCs/>
-                      </w:rPr>
-                      <w:t>Godart</w:t>
-                    </w:r>
-                    <w:proofErr w:type="spellEnd"/>
                   </w:p>
                 </w:tc>
               </w:sdtContent>
@@ -287,7 +266,7 @@
               <w:noProof/>
             </w:rPr>
             <w:pict>
-              <v:group id="_x0000_s1026" style="position:absolute;margin-left:3537.35pt;margin-top:0;width:264.55pt;height:690.65pt;z-index:251658240;mso-position-horizontal:right;mso-position-horizontal-relative:page;mso-position-vertical:bottom;mso-position-vertical-relative:page" coordorigin="5531,1258" coordsize="5291,13813">
+              <v:group id="_x0000_s1026" style="position:absolute;margin-left:3761.9pt;margin-top:0;width:264.55pt;height:690.65pt;z-index:251656704;mso-position-horizontal:right;mso-position-horizontal-relative:page;mso-position-vertical:bottom;mso-position-vertical-relative:page" coordorigin="5531,1258" coordsize="5291,13813">
                 <v:shapetype id="_x0000_t32" coordsize="21600,21600" o:spt="32" o:oned="t" path="m,l21600,21600e" filled="f">
                   <v:path arrowok="t" fillok="f" o:connecttype="none"/>
                   <o:lock v:ext="edit" shapetype="t"/>
@@ -309,7 +288,7 @@
               <w:noProof/>
             </w:rPr>
             <w:pict>
-              <v:group id="_x0000_s1037" style="position:absolute;margin-left:0;margin-top:0;width:464.8pt;height:380.95pt;z-index:251658240;mso-position-horizontal:left;mso-position-horizontal-relative:page;mso-position-vertical:top;mso-position-vertical-relative:page" coordorigin="15,15" coordsize="9296,7619" o:allowincell="f">
+              <v:group id="_x0000_s1037" style="position:absolute;margin-left:0;margin-top:0;width:464.8pt;height:380.95pt;z-index:251657728;mso-position-horizontal:left;mso-position-horizontal-relative:page;mso-position-vertical:top;mso-position-vertical-relative:page" coordorigin="15,15" coordsize="9296,7619" o:allowincell="f">
                 <v:shape id="_x0000_s1038" type="#_x0000_t32" style="position:absolute;left:15;top:15;width:7512;height:7386" o:connectortype="straight" strokecolor="#a7bfde [1620]"/>
                 <v:group id="_x0000_s1039" style="position:absolute;left:7095;top:5418;width:2216;height:2216" coordorigin="7907,4350" coordsize="2216,2216">
                   <v:oval id="_x0000_s1040" style="position:absolute;left:7907;top:4350;width:2216;height:2216" fillcolor="#a7bfde [1620]" stroked="f"/>
@@ -325,7 +304,7 @@
               <w:noProof/>
             </w:rPr>
             <w:pict>
-              <v:group id="_x0000_s1032" style="position:absolute;margin-left:5054.7pt;margin-top:0;width:332.7pt;height:227.25pt;z-index:251658240;mso-position-horizontal:right;mso-position-horizontal-relative:margin;mso-position-vertical:top;mso-position-vertical-relative:page" coordorigin="4136,15" coordsize="6654,4545" o:allowincell="f">
+              <v:group id="_x0000_s1032" style="position:absolute;margin-left:5347.4pt;margin-top:0;width:332.7pt;height:227.25pt;z-index:251658752;mso-position-horizontal:right;mso-position-horizontal-relative:margin;mso-position-vertical:top;mso-position-vertical-relative:page" coordorigin="4136,15" coordsize="6654,4545" o:allowincell="f">
                 <v:shape id="_x0000_s1033" type="#_x0000_t32" style="position:absolute;left:4136;top:15;width:3058;height:3855" o:connectortype="straight" strokecolor="#a7bfde [1620]"/>
                 <v:oval id="_x0000_s1034" style="position:absolute;left:6674;top:444;width:4116;height:4116" fillcolor="#a7bfde [1620]" stroked="f"/>
                 <v:oval id="_x0000_s1035" style="position:absolute;left:6773;top:1058;width:3367;height:3367" fillcolor="#d3dfee [820]" stroked="f"/>
@@ -347,7 +326,7 @@
         <w:pStyle w:val="Titre1"/>
         <w:jc w:val="center"/>
       </w:pPr>
-      <w:bookmarkStart w:id="0" w:name="_Toc435542311"/>
+      <w:bookmarkStart w:id="0" w:name="_Toc436993918"/>
       <w:r>
         <w:lastRenderedPageBreak/>
         <w:t>Historique du document</w:t>
@@ -459,19 +438,9 @@
             <w:pPr>
               <w:jc w:val="center"/>
             </w:pPr>
-            <w:proofErr w:type="spellStart"/>
-            <w:r>
-              <w:t>Godart</w:t>
-            </w:r>
-            <w:proofErr w:type="spellEnd"/>
-            <w:r>
-              <w:t xml:space="preserve"> </w:t>
-            </w:r>
-            <w:proofErr w:type="spellStart"/>
-            <w:r>
-              <w:t>Jeoffrey</w:t>
-            </w:r>
-            <w:proofErr w:type="spellEnd"/>
+            <w:r>
+              <w:t>Godart Jeoffrey</w:t>
+            </w:r>
           </w:p>
         </w:tc>
         <w:tc>
@@ -530,19 +499,9 @@
             <w:pPr>
               <w:jc w:val="center"/>
             </w:pPr>
-            <w:proofErr w:type="spellStart"/>
-            <w:r>
-              <w:t>Godart</w:t>
-            </w:r>
-            <w:proofErr w:type="spellEnd"/>
-            <w:r>
-              <w:t xml:space="preserve"> </w:t>
-            </w:r>
-            <w:proofErr w:type="spellStart"/>
-            <w:r>
-              <w:t>Jeoffrey</w:t>
-            </w:r>
-            <w:proofErr w:type="spellEnd"/>
+            <w:r>
+              <w:t>Godart Jeoffrey</w:t>
+            </w:r>
           </w:p>
         </w:tc>
         <w:tc>
@@ -675,7 +634,7 @@
           <w:r>
             <w:fldChar w:fldCharType="separate"/>
           </w:r>
-          <w:hyperlink w:anchor="_Toc435542311" w:history="1">
+          <w:hyperlink w:anchor="_Toc436993918" w:history="1">
             <w:r>
               <w:rPr>
                 <w:rStyle w:val="Lienhypertexte"/>
@@ -702,7 +661,7 @@
                 <w:noProof/>
                 <w:webHidden/>
               </w:rPr>
-              <w:instrText xml:space="preserve"> PAGEREF _Toc435542311 \h </w:instrText>
+              <w:instrText xml:space="preserve"> PAGEREF _Toc436993918 \h </w:instrText>
             </w:r>
             <w:r>
               <w:rPr>
@@ -723,6 +682,213 @@
                 <w:webHidden/>
               </w:rPr>
               <w:t>2</w:t>
+            </w:r>
+            <w:r>
+              <w:rPr>
+                <w:noProof/>
+                <w:webHidden/>
+              </w:rPr>
+              <w:fldChar w:fldCharType="end"/>
+            </w:r>
+          </w:hyperlink>
+        </w:p>
+        <w:p>
+          <w:pPr>
+            <w:pStyle w:val="TM2"/>
+            <w:tabs>
+              <w:tab w:val="right" w:leader="dot" w:pos="9062"/>
+            </w:tabs>
+            <w:rPr>
+              <w:noProof/>
+              <w:lang w:eastAsia="fr-FR"/>
+            </w:rPr>
+          </w:pPr>
+          <w:hyperlink w:anchor="_Toc436993919" w:history="1">
+            <w:r>
+              <w:rPr>
+                <w:rStyle w:val="Lienhypertexte"/>
+                <w:noProof/>
+              </w:rPr>
+              <w:t>Détails des fonctions</w:t>
+            </w:r>
+            <w:r>
+              <w:rPr>
+                <w:noProof/>
+                <w:webHidden/>
+              </w:rPr>
+              <w:tab/>
+            </w:r>
+            <w:r>
+              <w:rPr>
+                <w:noProof/>
+                <w:webHidden/>
+              </w:rPr>
+              <w:fldChar w:fldCharType="begin"/>
+            </w:r>
+            <w:r>
+              <w:rPr>
+                <w:noProof/>
+                <w:webHidden/>
+              </w:rPr>
+              <w:instrText xml:space="preserve"> PAGEREF _Toc436993919 \h </w:instrText>
+            </w:r>
+            <w:r>
+              <w:rPr>
+                <w:noProof/>
+                <w:webHidden/>
+              </w:rPr>
+            </w:r>
+            <w:r>
+              <w:rPr>
+                <w:noProof/>
+                <w:webHidden/>
+              </w:rPr>
+              <w:fldChar w:fldCharType="separate"/>
+            </w:r>
+            <w:r>
+              <w:rPr>
+                <w:noProof/>
+                <w:webHidden/>
+              </w:rPr>
+              <w:t>4</w:t>
+            </w:r>
+            <w:r>
+              <w:rPr>
+                <w:noProof/>
+                <w:webHidden/>
+              </w:rPr>
+              <w:fldChar w:fldCharType="end"/>
+            </w:r>
+          </w:hyperlink>
+        </w:p>
+        <w:p>
+          <w:pPr>
+            <w:pStyle w:val="TM3"/>
+            <w:tabs>
+              <w:tab w:val="right" w:leader="dot" w:pos="9062"/>
+            </w:tabs>
+            <w:rPr>
+              <w:noProof/>
+              <w:lang w:eastAsia="fr-FR"/>
+            </w:rPr>
+          </w:pPr>
+          <w:hyperlink w:anchor="_Toc436993920" w:history="1">
+            <w:r>
+              <w:rPr>
+                <w:rStyle w:val="Lienhypertexte"/>
+                <w:noProof/>
+              </w:rPr>
+              <w:t>Application Mobile</w:t>
+            </w:r>
+            <w:r>
+              <w:rPr>
+                <w:noProof/>
+                <w:webHidden/>
+              </w:rPr>
+              <w:tab/>
+            </w:r>
+            <w:r>
+              <w:rPr>
+                <w:noProof/>
+                <w:webHidden/>
+              </w:rPr>
+              <w:fldChar w:fldCharType="begin"/>
+            </w:r>
+            <w:r>
+              <w:rPr>
+                <w:noProof/>
+                <w:webHidden/>
+              </w:rPr>
+              <w:instrText xml:space="preserve"> PAGEREF _Toc436993920 \h </w:instrText>
+            </w:r>
+            <w:r>
+              <w:rPr>
+                <w:noProof/>
+                <w:webHidden/>
+              </w:rPr>
+            </w:r>
+            <w:r>
+              <w:rPr>
+                <w:noProof/>
+                <w:webHidden/>
+              </w:rPr>
+              <w:fldChar w:fldCharType="separate"/>
+            </w:r>
+            <w:r>
+              <w:rPr>
+                <w:noProof/>
+                <w:webHidden/>
+              </w:rPr>
+              <w:t>4</w:t>
+            </w:r>
+            <w:r>
+              <w:rPr>
+                <w:noProof/>
+                <w:webHidden/>
+              </w:rPr>
+              <w:fldChar w:fldCharType="end"/>
+            </w:r>
+          </w:hyperlink>
+        </w:p>
+        <w:p>
+          <w:pPr>
+            <w:pStyle w:val="TM3"/>
+            <w:tabs>
+              <w:tab w:val="right" w:leader="dot" w:pos="9062"/>
+            </w:tabs>
+            <w:rPr>
+              <w:noProof/>
+              <w:lang w:eastAsia="fr-FR"/>
+            </w:rPr>
+          </w:pPr>
+          <w:hyperlink w:anchor="_Toc436993921" w:history="1">
+            <w:r>
+              <w:rPr>
+                <w:rStyle w:val="Lienhypertexte"/>
+                <w:noProof/>
+              </w:rPr>
+              <w:t>Site web</w:t>
+            </w:r>
+            <w:r>
+              <w:rPr>
+                <w:noProof/>
+                <w:webHidden/>
+              </w:rPr>
+              <w:tab/>
+            </w:r>
+            <w:r>
+              <w:rPr>
+                <w:noProof/>
+                <w:webHidden/>
+              </w:rPr>
+              <w:fldChar w:fldCharType="begin"/>
+            </w:r>
+            <w:r>
+              <w:rPr>
+                <w:noProof/>
+                <w:webHidden/>
+              </w:rPr>
+              <w:instrText xml:space="preserve"> PAGEREF _Toc436993921 \h </w:instrText>
+            </w:r>
+            <w:r>
+              <w:rPr>
+                <w:noProof/>
+                <w:webHidden/>
+              </w:rPr>
+            </w:r>
+            <w:r>
+              <w:rPr>
+                <w:noProof/>
+                <w:webHidden/>
+              </w:rPr>
+              <w:fldChar w:fldCharType="separate"/>
+            </w:r>
+            <w:r>
+              <w:rPr>
+                <w:noProof/>
+                <w:webHidden/>
+              </w:rPr>
+              <w:t>4</w:t>
             </w:r>
             <w:r>
               <w:rPr>
@@ -744,13 +910,13 @@
               <w:lang w:eastAsia="fr-FR"/>
             </w:rPr>
           </w:pPr>
-          <w:hyperlink w:anchor="_Toc435542312" w:history="1">
+          <w:hyperlink w:anchor="_Toc436993922" w:history="1">
             <w:r>
               <w:rPr>
                 <w:rStyle w:val="Lienhypertexte"/>
                 <w:noProof/>
               </w:rPr>
-              <w:t>Contexte</w:t>
+              <w:t>WBS</w:t>
             </w:r>
             <w:r>
               <w:rPr>
@@ -771,7 +937,7 @@
                 <w:noProof/>
                 <w:webHidden/>
               </w:rPr>
-              <w:instrText xml:space="preserve"> PAGEREF _Toc435542312 \h </w:instrText>
+              <w:instrText xml:space="preserve"> PAGEREF _Toc436993922 \h </w:instrText>
             </w:r>
             <w:r>
               <w:rPr>
@@ -791,7 +957,7 @@
                 <w:noProof/>
                 <w:webHidden/>
               </w:rPr>
-              <w:t>4</w:t>
+              <w:t>5</w:t>
             </w:r>
             <w:r>
               <w:rPr>
@@ -813,13 +979,13 @@
               <w:lang w:eastAsia="fr-FR"/>
             </w:rPr>
           </w:pPr>
-          <w:hyperlink w:anchor="_Toc435542313" w:history="1">
+          <w:hyperlink w:anchor="_Toc436993923" w:history="1">
             <w:r>
               <w:rPr>
                 <w:rStyle w:val="Lienhypertexte"/>
                 <w:noProof/>
               </w:rPr>
-              <w:t>Présentation de l’entreprise</w:t>
+              <w:t>WBS partie 1 : Rédaction</w:t>
             </w:r>
             <w:r>
               <w:rPr>
@@ -840,7 +1006,7 @@
                 <w:noProof/>
                 <w:webHidden/>
               </w:rPr>
-              <w:instrText xml:space="preserve"> PAGEREF _Toc435542313 \h </w:instrText>
+              <w:instrText xml:space="preserve"> PAGEREF _Toc436993923 \h </w:instrText>
             </w:r>
             <w:r>
               <w:rPr>
@@ -860,76 +1026,7 @@
                 <w:noProof/>
                 <w:webHidden/>
               </w:rPr>
-              <w:t>4</w:t>
-            </w:r>
-            <w:r>
-              <w:rPr>
-                <w:noProof/>
-                <w:webHidden/>
-              </w:rPr>
-              <w:fldChar w:fldCharType="end"/>
-            </w:r>
-          </w:hyperlink>
-        </w:p>
-        <w:p>
-          <w:pPr>
-            <w:pStyle w:val="TM1"/>
-            <w:tabs>
-              <w:tab w:val="right" w:leader="dot" w:pos="9062"/>
-            </w:tabs>
-            <w:rPr>
-              <w:noProof/>
-              <w:lang w:eastAsia="fr-FR"/>
-            </w:rPr>
-          </w:pPr>
-          <w:hyperlink w:anchor="_Toc435542314" w:history="1">
-            <w:r>
-              <w:rPr>
-                <w:rStyle w:val="Lienhypertexte"/>
-                <w:noProof/>
-              </w:rPr>
-              <w:t>Expression du besoin</w:t>
-            </w:r>
-            <w:r>
-              <w:rPr>
-                <w:noProof/>
-                <w:webHidden/>
-              </w:rPr>
-              <w:tab/>
-            </w:r>
-            <w:r>
-              <w:rPr>
-                <w:noProof/>
-                <w:webHidden/>
-              </w:rPr>
-              <w:fldChar w:fldCharType="begin"/>
-            </w:r>
-            <w:r>
-              <w:rPr>
-                <w:noProof/>
-                <w:webHidden/>
-              </w:rPr>
-              <w:instrText xml:space="preserve"> PAGEREF _Toc435542314 \h </w:instrText>
-            </w:r>
-            <w:r>
-              <w:rPr>
-                <w:noProof/>
-                <w:webHidden/>
-              </w:rPr>
-            </w:r>
-            <w:r>
-              <w:rPr>
-                <w:noProof/>
-                <w:webHidden/>
-              </w:rPr>
-              <w:fldChar w:fldCharType="separate"/>
-            </w:r>
-            <w:r>
-              <w:rPr>
-                <w:noProof/>
-                <w:webHidden/>
-              </w:rPr>
-              <w:t>4</w:t>
+              <w:t>5</w:t>
             </w:r>
             <w:r>
               <w:rPr>
@@ -951,13 +1048,13 @@
               <w:lang w:eastAsia="fr-FR"/>
             </w:rPr>
           </w:pPr>
-          <w:hyperlink w:anchor="_Toc435542315" w:history="1">
+          <w:hyperlink w:anchor="_Toc436993924" w:history="1">
             <w:r>
               <w:rPr>
                 <w:rStyle w:val="Lienhypertexte"/>
                 <w:noProof/>
               </w:rPr>
-              <w:t>Besoin</w:t>
+              <w:t>WBS partie 2 : Développement</w:t>
             </w:r>
             <w:r>
               <w:rPr>
@@ -978,7 +1075,7 @@
                 <w:noProof/>
                 <w:webHidden/>
               </w:rPr>
-              <w:instrText xml:space="preserve"> PAGEREF _Toc435542315 \h </w:instrText>
+              <w:instrText xml:space="preserve"> PAGEREF _Toc436993924 \h </w:instrText>
             </w:r>
             <w:r>
               <w:rPr>
@@ -998,7 +1095,7 @@
                 <w:noProof/>
                 <w:webHidden/>
               </w:rPr>
-              <w:t>4</w:t>
+              <w:t>5</w:t>
             </w:r>
             <w:r>
               <w:rPr>
@@ -1020,13 +1117,13 @@
               <w:lang w:eastAsia="fr-FR"/>
             </w:rPr>
           </w:pPr>
-          <w:hyperlink w:anchor="_Toc435542316" w:history="1">
+          <w:hyperlink w:anchor="_Toc436993925" w:history="1">
             <w:r>
               <w:rPr>
                 <w:rStyle w:val="Lienhypertexte"/>
                 <w:noProof/>
               </w:rPr>
-              <w:t>Détails des fonctions</w:t>
+              <w:t>WBS partie 3 : Test et déploiement</w:t>
             </w:r>
             <w:r>
               <w:rPr>
@@ -1047,7 +1144,7 @@
                 <w:noProof/>
                 <w:webHidden/>
               </w:rPr>
-              <w:instrText xml:space="preserve"> PAGEREF _Toc435542316 \h </w:instrText>
+              <w:instrText xml:space="preserve"> PAGEREF _Toc436993925 \h </w:instrText>
             </w:r>
             <w:r>
               <w:rPr>
@@ -1080,7 +1177,7 @@
         </w:p>
         <w:p>
           <w:pPr>
-            <w:pStyle w:val="TM3"/>
+            <w:pStyle w:val="TM2"/>
             <w:tabs>
               <w:tab w:val="right" w:leader="dot" w:pos="9062"/>
             </w:tabs>
@@ -1089,13 +1186,13 @@
               <w:lang w:eastAsia="fr-FR"/>
             </w:rPr>
           </w:pPr>
-          <w:hyperlink w:anchor="_Toc435542317" w:history="1">
+          <w:hyperlink w:anchor="_Toc436993926" w:history="1">
             <w:r>
               <w:rPr>
                 <w:rStyle w:val="Lienhypertexte"/>
                 <w:noProof/>
               </w:rPr>
-              <w:t>Application Mobile</w:t>
+              <w:t>WBS globale</w:t>
             </w:r>
             <w:r>
               <w:rPr>
@@ -1116,7 +1213,7 @@
                 <w:noProof/>
                 <w:webHidden/>
               </w:rPr>
-              <w:instrText xml:space="preserve"> PAGEREF _Toc435542317 \h </w:instrText>
+              <w:instrText xml:space="preserve"> PAGEREF _Toc436993926 \h </w:instrText>
             </w:r>
             <w:r>
               <w:rPr>
@@ -1137,144 +1234,6 @@
                 <w:webHidden/>
               </w:rPr>
               <w:t>5</w:t>
-            </w:r>
-            <w:r>
-              <w:rPr>
-                <w:noProof/>
-                <w:webHidden/>
-              </w:rPr>
-              <w:fldChar w:fldCharType="end"/>
-            </w:r>
-          </w:hyperlink>
-        </w:p>
-        <w:p>
-          <w:pPr>
-            <w:pStyle w:val="TM3"/>
-            <w:tabs>
-              <w:tab w:val="right" w:leader="dot" w:pos="9062"/>
-            </w:tabs>
-            <w:rPr>
-              <w:noProof/>
-              <w:lang w:eastAsia="fr-FR"/>
-            </w:rPr>
-          </w:pPr>
-          <w:hyperlink w:anchor="_Toc435542318" w:history="1">
-            <w:r>
-              <w:rPr>
-                <w:rStyle w:val="Lienhypertexte"/>
-                <w:noProof/>
-              </w:rPr>
-              <w:t>Site web</w:t>
-            </w:r>
-            <w:r>
-              <w:rPr>
-                <w:noProof/>
-                <w:webHidden/>
-              </w:rPr>
-              <w:tab/>
-            </w:r>
-            <w:r>
-              <w:rPr>
-                <w:noProof/>
-                <w:webHidden/>
-              </w:rPr>
-              <w:fldChar w:fldCharType="begin"/>
-            </w:r>
-            <w:r>
-              <w:rPr>
-                <w:noProof/>
-                <w:webHidden/>
-              </w:rPr>
-              <w:instrText xml:space="preserve"> PAGEREF _Toc435542318 \h </w:instrText>
-            </w:r>
-            <w:r>
-              <w:rPr>
-                <w:noProof/>
-                <w:webHidden/>
-              </w:rPr>
-            </w:r>
-            <w:r>
-              <w:rPr>
-                <w:noProof/>
-                <w:webHidden/>
-              </w:rPr>
-              <w:fldChar w:fldCharType="separate"/>
-            </w:r>
-            <w:r>
-              <w:rPr>
-                <w:noProof/>
-                <w:webHidden/>
-              </w:rPr>
-              <w:t>7</w:t>
-            </w:r>
-            <w:r>
-              <w:rPr>
-                <w:noProof/>
-                <w:webHidden/>
-              </w:rPr>
-              <w:fldChar w:fldCharType="end"/>
-            </w:r>
-          </w:hyperlink>
-        </w:p>
-        <w:p>
-          <w:pPr>
-            <w:pStyle w:val="TM1"/>
-            <w:tabs>
-              <w:tab w:val="right" w:leader="dot" w:pos="9062"/>
-            </w:tabs>
-            <w:rPr>
-              <w:noProof/>
-              <w:lang w:eastAsia="fr-FR"/>
-            </w:rPr>
-          </w:pPr>
-          <w:hyperlink w:anchor="_Toc435542319" w:history="1">
-            <w:r>
-              <w:rPr>
-                <w:rStyle w:val="Lienhypertexte"/>
-                <w:noProof/>
-              </w:rPr>
-              <w:t>WBS</w:t>
-            </w:r>
-            <w:r>
-              <w:rPr>
-                <w:noProof/>
-                <w:webHidden/>
-              </w:rPr>
-              <w:tab/>
-            </w:r>
-            <w:r>
-              <w:rPr>
-                <w:noProof/>
-                <w:webHidden/>
-              </w:rPr>
-              <w:fldChar w:fldCharType="begin"/>
-            </w:r>
-            <w:r>
-              <w:rPr>
-                <w:noProof/>
-                <w:webHidden/>
-              </w:rPr>
-              <w:instrText xml:space="preserve"> PAGEREF _Toc435542319 \h </w:instrText>
-            </w:r>
-            <w:r>
-              <w:rPr>
-                <w:noProof/>
-                <w:webHidden/>
-              </w:rPr>
-            </w:r>
-            <w:r>
-              <w:rPr>
-                <w:noProof/>
-                <w:webHidden/>
-              </w:rPr>
-              <w:fldChar w:fldCharType="separate"/>
-            </w:r>
-            <w:r>
-              <w:rPr>
-                <w:noProof/>
-                <w:webHidden/>
-              </w:rPr>
-              <w:t>9</w:t>
             </w:r>
             <w:r>
               <w:rPr>
@@ -1304,282 +1263,15 @@
     </w:p>
     <w:p>
       <w:pPr>
-        <w:pStyle w:val="Titre1"/>
-        <w:jc w:val="center"/>
+        <w:pStyle w:val="Titre2"/>
       </w:pPr>
-      <w:bookmarkStart w:id="1" w:name="_Toc435542312"/>
+      <w:bookmarkStart w:id="1" w:name="_Toc436993919"/>
       <w:r>
         <w:lastRenderedPageBreak/>
-        <w:t>Contexte</w:t>
+        <w:t>Détails des fonctions</w:t>
       </w:r>
       <w:bookmarkEnd w:id="1"/>
-      <w:r>
-        <w:t xml:space="preserve"> </w:t>
-      </w:r>
     </w:p>
-    <w:p>
-      <w:pPr>
-        <w:pStyle w:val="Titre2"/>
-      </w:pPr>
-      <w:bookmarkStart w:id="2" w:name="_Toc435542313"/>
-      <w:r>
-        <w:t>Présentation de l’entreprise</w:t>
-      </w:r>
-      <w:bookmarkEnd w:id="2"/>
-    </w:p>
-    <w:p/>
-    <w:p>
-      <w:pPr>
-        <w:rPr>
-          <w:lang w:eastAsia="fr-FR"/>
-        </w:rPr>
-      </w:pPr>
-      <w:r>
-        <w:rPr>
-          <w:lang w:eastAsia="fr-FR"/>
-        </w:rPr>
-        <w:t>L</w:t>
-      </w:r>
-      <w:r>
-        <w:rPr>
-          <w:lang w:eastAsia="fr-FR"/>
-        </w:rPr>
-        <w:t xml:space="preserve">’Institut d’Informatique Appliquée de Laval </w:t>
-      </w:r>
-      <w:r>
-        <w:rPr>
-          <w:lang w:eastAsia="fr-FR"/>
-        </w:rPr>
-        <w:t>a pour but</w:t>
-      </w:r>
-      <w:r>
-        <w:rPr>
-          <w:lang w:eastAsia="fr-FR"/>
-        </w:rPr>
-        <w:t xml:space="preserve"> de mettre au service des entreprises des </w:t>
-      </w:r>
-      <w:r>
-        <w:rPr>
-          <w:b/>
-          <w:bCs/>
-          <w:lang w:eastAsia="fr-FR"/>
-        </w:rPr>
-        <w:t>diplômés hautement qualifiés</w:t>
-      </w:r>
-      <w:r>
-        <w:rPr>
-          <w:lang w:eastAsia="fr-FR"/>
-        </w:rPr>
-        <w:t>.</w:t>
-      </w:r>
-    </w:p>
-    <w:p>
-      <w:r>
-        <w:rPr>
-          <w:lang w:eastAsia="fr-FR"/>
-        </w:rPr>
-        <w:t>Elle agit sur deux fronts en premier lieu en enseignant à des futurs professionnels</w:t>
-      </w:r>
-      <w:r>
-        <w:rPr>
-          <w:rStyle w:val="apple-converted-space"/>
-          <w:rFonts w:ascii="Verdana" w:hAnsi="Verdana"/>
-          <w:color w:val="666666"/>
-          <w:sz w:val="20"/>
-          <w:szCs w:val="20"/>
-        </w:rPr>
-        <w:t> </w:t>
-      </w:r>
-      <w:r>
-        <w:t>le savoir, les techniques et les méthodes pour réussir une carrière dans un environnement professionnel toujours plus exigeant.</w:t>
-      </w:r>
-    </w:p>
-    <w:p>
-      <w:pPr>
-        <w:rPr>
-          <w:lang w:eastAsia="fr-FR"/>
-        </w:rPr>
-      </w:pPr>
-      <w:r>
-        <w:t>En second lieu d</w:t>
-      </w:r>
-      <w:r>
-        <w:t>epuis plus de 25 ans, l’Institut d’Informatique Appliquée de Laval a noué des liens très étroits avec les entreprises mayennaises, mais éga</w:t>
-      </w:r>
-      <w:r>
-        <w:t>lement ligériennes et bretonnes</w:t>
-      </w:r>
-      <w:r>
-        <w:t>. Grâce</w:t>
-      </w:r>
-      <w:r>
-        <w:rPr>
-          <w:lang w:eastAsia="fr-FR"/>
-        </w:rPr>
-        <w:t xml:space="preserve"> aux nombreuses périodes d’immersion professionnelle, l’Institut d’Informatique Appliquée met sa formation au service </w:t>
-      </w:r>
-      <w:r>
-        <w:rPr>
-          <w:lang w:eastAsia="fr-FR"/>
-        </w:rPr>
-        <w:t>de ses</w:t>
-      </w:r>
-      <w:r>
-        <w:rPr>
-          <w:lang w:eastAsia="fr-FR"/>
-        </w:rPr>
-        <w:t xml:space="preserve"> entreprises en mettant à disposition des étudiants</w:t>
-      </w:r>
-      <w:r>
-        <w:rPr>
-          <w:lang w:eastAsia="fr-FR"/>
-        </w:rPr>
-        <w:t>.</w:t>
-      </w:r>
-      <w:r>
-        <w:rPr>
-          <w:lang w:eastAsia="fr-FR"/>
-        </w:rPr>
-        <w:t xml:space="preserve"> </w:t>
-      </w:r>
-    </w:p>
-    <w:p>
-      <w:pPr>
-        <w:rPr>
-          <w:lang w:eastAsia="fr-FR"/>
-        </w:rPr>
-      </w:pPr>
-      <w:r>
-        <w:t xml:space="preserve">Ce qui permet une situation de gagnant-gagnant, aux étudiants de se confronter à la réalité du monde de l’entreprise et pour les entreprises des futurs professionnels capable </w:t>
-      </w:r>
-      <w:r>
-        <w:rPr>
-          <w:lang w:eastAsia="fr-FR"/>
-        </w:rPr>
-        <w:t>d’apporter à travers leurs compétences aussi bien techniques qu’humaines une plus-value certaine</w:t>
-      </w:r>
-      <w:r>
-        <w:rPr>
-          <w:lang w:eastAsia="fr-FR"/>
-        </w:rPr>
-        <w:t xml:space="preserve"> pour les sociétés</w:t>
-      </w:r>
-      <w:r>
-        <w:rPr>
-          <w:lang w:eastAsia="fr-FR"/>
-        </w:rPr>
-        <w:t>.</w:t>
-      </w:r>
-    </w:p>
-    <w:p>
-      <w:pPr>
-        <w:pStyle w:val="Titre1"/>
-        <w:jc w:val="center"/>
-      </w:pPr>
-      <w:bookmarkStart w:id="3" w:name="_Toc435542314"/>
-      <w:r>
-        <w:t>Expression du besoin</w:t>
-      </w:r>
-      <w:bookmarkEnd w:id="3"/>
-    </w:p>
-    <w:p>
-      <w:pPr>
-        <w:pStyle w:val="Titre2"/>
-      </w:pPr>
-      <w:bookmarkStart w:id="4" w:name="_Toc435542315"/>
-      <w:r>
-        <w:t>Besoin</w:t>
-      </w:r>
-      <w:bookmarkEnd w:id="4"/>
-    </w:p>
-    <w:p>
-      <w:bookmarkStart w:id="5" w:name="_GoBack"/>
-      <w:bookmarkEnd w:id="5"/>
-    </w:p>
-    <w:p>
-      <w:r>
-        <w:t>L’institut d’informatique appliqué effectue à l’heure actuel des QCM sur format papier et souhaiterais simplifier ce système. Pour cela elle envisage de mettre en place des applications mobile (</w:t>
-      </w:r>
-      <w:proofErr w:type="spellStart"/>
-      <w:r>
-        <w:t>Android</w:t>
-      </w:r>
-      <w:proofErr w:type="spellEnd"/>
-      <w:r>
-        <w:t xml:space="preserve"> 4.1, Ios 8.0, Windows Phone) qui permettraient le remplissage des QCM et un système de gestion des utilisateurs et résultats par web.</w:t>
-      </w:r>
-    </w:p>
-    <w:p>
-      <w:r>
-        <w:t>L’application devra être utilisable en mode portrait, avec un système d’authentification pour se connecter.</w:t>
-      </w:r>
-    </w:p>
-    <w:p>
-      <w:r>
-        <w:t>L’utilisateur aura affiché une liste de QCM qu’il pourra trier via une liste de catégorie certains QCM devront être accessible hors connexion.</w:t>
-      </w:r>
-    </w:p>
-    <w:p>
-      <w:r>
-        <w:t>Les QCM auront des choix multiples et auront un accès limité dans le temps et disposeront d’une durée limité pour les compléter.</w:t>
-      </w:r>
-    </w:p>
-    <w:p>
-      <w:r>
-        <w:t>Les questions pourront disposer de contenu multimédia (Vidéo, musique).</w:t>
-      </w:r>
-    </w:p>
-    <w:p>
-      <w:r>
-        <w:t>L’utilisateur devra avoir la possibilité de navigué entre les questions.</w:t>
-      </w:r>
-    </w:p>
-    <w:p>
-      <w:r>
-        <w:t>Une fois le temps écoulé ou le questionnaire terminé renvoyer sur une page validant l’envoi du QCM.</w:t>
-      </w:r>
-    </w:p>
-    <w:p>
-      <w:r>
-        <w:t xml:space="preserve">Les résultats ne doivent pas être connus par l’utilisateur </w:t>
-      </w:r>
-      <w:proofErr w:type="gramStart"/>
-      <w:r>
-        <w:t>a</w:t>
-      </w:r>
-      <w:proofErr w:type="gramEnd"/>
-      <w:r>
-        <w:t xml:space="preserve"> la fin du QCM, seront calculés et renvoyer par mail.  </w:t>
-      </w:r>
-    </w:p>
-    <w:p>
-      <w:r>
-        <w:lastRenderedPageBreak/>
-        <w:t>La gestion des QCM et des utilisateurs se fera via un site web pour permettre aux intervenants de disposer d’un accès simple et a tout moment.</w:t>
-      </w:r>
-    </w:p>
-    <w:p>
-      <w:r>
-        <w:t>Les utilisateurs pourront recevoir des emails leurs annonçant que de nouveaux QCM sont disponibles.</w:t>
-      </w:r>
-    </w:p>
-    <w:p>
-      <w:r>
-        <w:t>Des administrateurs pourront gérer les ensemble utilisateur-groupe et QCM-catégorie ainsi que habilitation et résultat.</w:t>
-      </w:r>
-    </w:p>
-    <w:p/>
-    <w:p>
-      <w:pPr>
-        <w:pStyle w:val="Titre2"/>
-      </w:pPr>
-      <w:bookmarkStart w:id="6" w:name="_Toc435542316"/>
-      <w:r>
-        <w:t>Détails des fonctions</w:t>
-      </w:r>
-      <w:bookmarkEnd w:id="6"/>
-    </w:p>
-    <w:p/>
     <w:p>
       <w:r>
         <w:t>Pour mettre en place cette application de nombreux besoins ont été mis en avant et des fonctionnalités essentielles en sont ressorties :</w:t>
@@ -1589,28 +1281,61 @@
       <w:pPr>
         <w:pStyle w:val="Titre3"/>
       </w:pPr>
-      <w:bookmarkStart w:id="7" w:name="_Toc435542317"/>
+      <w:bookmarkStart w:id="2" w:name="_Toc436993920"/>
       <w:r>
         <w:t>Application Mobile</w:t>
       </w:r>
-      <w:bookmarkEnd w:id="7"/>
-    </w:p>
-    <w:p>
+      <w:bookmarkEnd w:id="2"/>
       <w:r>
-        <w:t xml:space="preserve">Ces différentes fonctions sont maquetter sur le document fourni : </w:t>
-      </w:r>
-      <w:proofErr w:type="spellStart"/>
-      <w:r>
-        <w:t>Maquette_QCM.ep</w:t>
-      </w:r>
-      <w:proofErr w:type="spellEnd"/>
-      <w:r>
-        <w:t xml:space="preserve"> </w:t>
-      </w:r>
-    </w:p>
-    <w:p>
-      <w:r>
-        <w:t>En format web pour avoir un aperçu de la navigation : Maquette_QCM_html.html</w:t>
+        <w:rPr>
+          <w:noProof/>
+          <w:lang w:eastAsia="fr-FR"/>
+        </w:rPr>
+        <w:drawing>
+          <wp:inline distT="0" distB="0" distL="0" distR="0">
+            <wp:extent cx="5753100" cy="5362575"/>
+            <wp:effectExtent l="0" t="0" r="0" b="0"/>
+            <wp:docPr id="1" name="Image 1" descr="P:\SourceTree\QCM\Document\Documentation Client\pages\connexion.png"/>
+            <wp:cNvGraphicFramePr>
+              <a:graphicFrameLocks xmlns:a="http://schemas.openxmlformats.org/drawingml/2006/main" noChangeAspect="1"/>
+            </wp:cNvGraphicFramePr>
+            <a:graphic xmlns:a="http://schemas.openxmlformats.org/drawingml/2006/main">
+              <a:graphicData uri="http://schemas.openxmlformats.org/drawingml/2006/picture">
+                <pic:pic xmlns:pic="http://schemas.openxmlformats.org/drawingml/2006/picture">
+                  <pic:nvPicPr>
+                    <pic:cNvPr id="0" name="Picture 1" descr="P:\SourceTree\QCM\Document\Documentation Client\pages\connexion.png"/>
+                    <pic:cNvPicPr>
+                      <a:picLocks noChangeAspect="1" noChangeArrowheads="1"/>
+                    </pic:cNvPicPr>
+                  </pic:nvPicPr>
+                  <pic:blipFill>
+                    <a:blip r:embed="rId8" cstate="print"/>
+                    <a:srcRect/>
+                    <a:stretch>
+                      <a:fillRect/>
+                    </a:stretch>
+                  </pic:blipFill>
+                  <pic:spPr bwMode="auto">
+                    <a:xfrm>
+                      <a:off x="0" y="0"/>
+                      <a:ext cx="5753100" cy="5362575"/>
+                    </a:xfrm>
+                    <a:prstGeom prst="rect">
+                      <a:avLst/>
+                    </a:prstGeom>
+                    <a:noFill/>
+                    <a:ln w="9525">
+                      <a:noFill/>
+                      <a:miter lim="800000"/>
+                      <a:headEnd/>
+                      <a:tailEnd/>
+                    </a:ln>
+                  </pic:spPr>
+                </pic:pic>
+              </a:graphicData>
+            </a:graphic>
+          </wp:inline>
+        </w:drawing>
       </w:r>
     </w:p>
     <w:p>
@@ -1618,14 +1343,206 @@
         <w:pStyle w:val="Paragraphedeliste"/>
         <w:numPr>
           <w:ilvl w:val="0"/>
-          <w:numId w:val="1"/>
+          <w:numId w:val="2"/>
         </w:numPr>
       </w:pPr>
       <w:r>
-        <w:t>Connexion </w:t>
+        <w:t xml:space="preserve">Connexion </w:t>
+      </w:r>
+    </w:p>
+    <w:p>
+      <w:pPr>
+        <w:pStyle w:val="Paragraphedeliste"/>
+        <w:numPr>
+          <w:ilvl w:val="1"/>
+          <w:numId w:val="2"/>
+        </w:numPr>
+      </w:pPr>
+      <w:r>
+        <w:t xml:space="preserve">Deux labels indiquant : Login et Mot de passe </w:t>
+      </w:r>
+    </w:p>
+    <w:p>
+      <w:pPr>
+        <w:pStyle w:val="Paragraphedeliste"/>
+        <w:numPr>
+          <w:ilvl w:val="1"/>
+          <w:numId w:val="2"/>
+        </w:numPr>
+      </w:pPr>
+      <w:r>
+        <w:t>Deux textBox permettant la saisie des identifiants précédents</w:t>
+      </w:r>
+    </w:p>
+    <w:p>
+      <w:pPr>
+        <w:pStyle w:val="Paragraphedeliste"/>
+        <w:numPr>
+          <w:ilvl w:val="1"/>
+          <w:numId w:val="2"/>
+        </w:numPr>
+      </w:pPr>
+      <w:r>
+        <w:t>Un bouton</w:t>
       </w:r>
       <w:r>
-        <w:tab/>
+        <w:t> « </w:t>
+      </w:r>
+      <w:r>
+        <w:t xml:space="preserve"> connexion</w:t>
+      </w:r>
+      <w:r>
+        <w:t xml:space="preserve"> » </w:t>
+      </w:r>
+      <w:r>
+        <w:t xml:space="preserve"> pour envoyer la requête de connexion </w:t>
+      </w:r>
+    </w:p>
+    <w:p>
+      <w:pPr>
+        <w:pStyle w:val="Paragraphedeliste"/>
+        <w:numPr>
+          <w:ilvl w:val="2"/>
+          <w:numId w:val="2"/>
+        </w:numPr>
+      </w:pPr>
+      <w:r>
+        <w:t xml:space="preserve">Récupère la saisie du login si  = null et d’un «  » </w:t>
+      </w:r>
+    </w:p>
+    <w:p>
+      <w:pPr>
+        <w:pStyle w:val="Paragraphedeliste"/>
+        <w:numPr>
+          <w:ilvl w:val="3"/>
+          <w:numId w:val="2"/>
+        </w:numPr>
+      </w:pPr>
+      <w:r>
+        <w:t>Message d’erreur « Veuillez saisir des identifiants valides»</w:t>
+      </w:r>
+    </w:p>
+    <w:p>
+      <w:pPr>
+        <w:pStyle w:val="Paragraphedeliste"/>
+        <w:numPr>
+          <w:ilvl w:val="2"/>
+          <w:numId w:val="2"/>
+        </w:numPr>
+      </w:pPr>
+      <w:r>
+        <w:t xml:space="preserve">Récupère le mot de passe saisie si </w:t>
+      </w:r>
+      <w:r>
+        <w:t>= null ou «  »</w:t>
+      </w:r>
+      <w:r>
+        <w:t> </w:t>
+      </w:r>
+    </w:p>
+    <w:p>
+      <w:pPr>
+        <w:pStyle w:val="Paragraphedeliste"/>
+        <w:numPr>
+          <w:ilvl w:val="3"/>
+          <w:numId w:val="2"/>
+        </w:numPr>
+      </w:pPr>
+      <w:r>
+        <w:t>Renvoi message d’erreur précédent</w:t>
+      </w:r>
+    </w:p>
+    <w:p>
+      <w:pPr>
+        <w:pStyle w:val="Paragraphedeliste"/>
+        <w:numPr>
+          <w:ilvl w:val="2"/>
+          <w:numId w:val="2"/>
+        </w:numPr>
+      </w:pPr>
+      <w:r>
+        <w:t xml:space="preserve">Une fois récupération valide et que les champs sont corrects envoient de la requêtes de vérifies au webService pour validés si il connait ses identifiants </w:t>
+      </w:r>
+    </w:p>
+    <w:p>
+      <w:pPr>
+        <w:pStyle w:val="Paragraphedeliste"/>
+        <w:numPr>
+          <w:ilvl w:val="3"/>
+          <w:numId w:val="2"/>
+        </w:numPr>
+      </w:pPr>
+      <w:r>
+        <w:t>User inconnu, message d’erreur &lt;Utilisateur inconnu&gt;</w:t>
+      </w:r>
+    </w:p>
+    <w:p>
+      <w:pPr>
+        <w:pStyle w:val="Paragraphedeliste"/>
+        <w:numPr>
+          <w:ilvl w:val="3"/>
+          <w:numId w:val="2"/>
+        </w:numPr>
+      </w:pPr>
+      <w:r>
+        <w:t>User reconnu, récupération récupération de l’objet User et redirection sur la Home page</w:t>
+      </w:r>
+    </w:p>
+    <w:p>
+      <w:pPr>
+        <w:pStyle w:val="Titre3"/>
+      </w:pPr>
+      <w:r>
+        <w:rPr>
+          <w:noProof/>
+          <w:lang w:eastAsia="fr-FR"/>
+        </w:rPr>
+        <w:lastRenderedPageBreak/>
+        <w:drawing>
+          <wp:inline distT="0" distB="0" distL="0" distR="0">
+            <wp:extent cx="5753100" cy="5362575"/>
+            <wp:effectExtent l="0" t="0" r="0" b="0"/>
+            <wp:docPr id="2" name="Image 2" descr="P:\SourceTree\QCM\Document\Documentation Client\pages\accueil.png"/>
+            <wp:cNvGraphicFramePr>
+              <a:graphicFrameLocks xmlns:a="http://schemas.openxmlformats.org/drawingml/2006/main" noChangeAspect="1"/>
+            </wp:cNvGraphicFramePr>
+            <a:graphic xmlns:a="http://schemas.openxmlformats.org/drawingml/2006/main">
+              <a:graphicData uri="http://schemas.openxmlformats.org/drawingml/2006/picture">
+                <pic:pic xmlns:pic="http://schemas.openxmlformats.org/drawingml/2006/picture">
+                  <pic:nvPicPr>
+                    <pic:cNvPr id="0" name="Picture 2" descr="P:\SourceTree\QCM\Document\Documentation Client\pages\accueil.png"/>
+                    <pic:cNvPicPr>
+                      <a:picLocks noChangeAspect="1" noChangeArrowheads="1"/>
+                    </pic:cNvPicPr>
+                  </pic:nvPicPr>
+                  <pic:blipFill>
+                    <a:blip r:embed="rId9" cstate="print"/>
+                    <a:srcRect/>
+                    <a:stretch>
+                      <a:fillRect/>
+                    </a:stretch>
+                  </pic:blipFill>
+                  <pic:spPr bwMode="auto">
+                    <a:xfrm>
+                      <a:off x="0" y="0"/>
+                      <a:ext cx="5753100" cy="5362575"/>
+                    </a:xfrm>
+                    <a:prstGeom prst="rect">
+                      <a:avLst/>
+                    </a:prstGeom>
+                    <a:noFill/>
+                    <a:ln w="9525">
+                      <a:noFill/>
+                      <a:miter lim="800000"/>
+                      <a:headEnd/>
+                      <a:tailEnd/>
+                    </a:ln>
+                  </pic:spPr>
+                </pic:pic>
+              </a:graphicData>
+            </a:graphic>
+          </wp:inline>
+        </w:drawing>
       </w:r>
     </w:p>
     <w:p>
@@ -1633,161 +1550,30 @@
         <w:pStyle w:val="Paragraphedeliste"/>
         <w:numPr>
           <w:ilvl w:val="0"/>
-          <w:numId w:val="1"/>
+          <w:numId w:val="2"/>
         </w:numPr>
       </w:pPr>
       <w:r>
-        <w:t xml:space="preserve">Menu </w:t>
+        <w:t>Accueil</w:t>
+      </w:r>
+    </w:p>
+    <w:p>
+      <w:r>
+        <w:t xml:space="preserve">Une fois connecter , on affiche l’accueil   </w:t>
       </w:r>
     </w:p>
     <w:p>
       <w:pPr>
-        <w:pStyle w:val="Paragraphedeliste"/>
-        <w:numPr>
-          <w:ilvl w:val="0"/>
-          <w:numId w:val="1"/>
-        </w:numPr>
-      </w:pPr>
-      <w:r>
-        <w:t>Affichage Accueil</w:t>
-      </w:r>
-    </w:p>
-    <w:p>
-      <w:pPr>
-        <w:pStyle w:val="Paragraphedeliste"/>
-        <w:numPr>
-          <w:ilvl w:val="0"/>
-          <w:numId w:val="1"/>
-        </w:numPr>
-      </w:pPr>
-      <w:r>
-        <w:t>Lancement QCM</w:t>
-      </w:r>
-    </w:p>
-    <w:p>
-      <w:pPr>
-        <w:pStyle w:val="Paragraphedeliste"/>
-        <w:numPr>
-          <w:ilvl w:val="0"/>
-          <w:numId w:val="1"/>
-        </w:numPr>
-      </w:pPr>
-      <w:r>
-        <w:t>Validation QCM</w:t>
-      </w:r>
-    </w:p>
-    <w:p>
-      <w:pPr>
-        <w:pStyle w:val="Paragraphedeliste"/>
+        <w:pStyle w:val="Titre3"/>
       </w:pPr>
     </w:p>
     <w:p>
       <w:pPr>
         <w:pStyle w:val="Titre3"/>
-        <w:rPr>
-          <w:b/>
-          <w:bCs/>
-          <w:color w:val="365F91" w:themeColor="accent1" w:themeShade="BF"/>
-          <w:sz w:val="28"/>
-          <w:szCs w:val="28"/>
-        </w:rPr>
-      </w:pPr>
-      <w:bookmarkStart w:id="8" w:name="_Toc435542318"/>
-      <w:r>
-        <w:t>Site web</w:t>
-      </w:r>
-      <w:bookmarkEnd w:id="8"/>
-    </w:p>
-    <w:p/>
-    <w:p>
-      <w:r>
-        <w:t>Il sera divisé en deux parties distinctes, permettre la gestion des QCM et des utilisateurs et leurs groupes associés.</w:t>
-      </w:r>
-    </w:p>
-    <w:p>
-      <w:pPr>
-        <w:pStyle w:val="Paragraphedeliste"/>
-        <w:numPr>
-          <w:ilvl w:val="0"/>
-          <w:numId w:val="1"/>
-        </w:numPr>
       </w:pPr>
       <w:r>
-        <w:t>Connexion</w:t>
+        <w:t>Site Web</w:t>
       </w:r>
-      <w:r>
-        <w:tab/>
-      </w:r>
-    </w:p>
-    <w:p>
-      <w:pPr>
-        <w:pStyle w:val="Paragraphedeliste"/>
-        <w:numPr>
-          <w:ilvl w:val="0"/>
-          <w:numId w:val="1"/>
-        </w:numPr>
-      </w:pPr>
-      <w:r>
-        <w:t>Gestion des QCM</w:t>
-      </w:r>
-    </w:p>
-    <w:p>
-      <w:pPr>
-        <w:pStyle w:val="Paragraphedeliste"/>
-        <w:numPr>
-          <w:ilvl w:val="0"/>
-          <w:numId w:val="1"/>
-        </w:numPr>
-      </w:pPr>
-      <w:r>
-        <w:t>Gestion des Catégories</w:t>
-      </w:r>
-    </w:p>
-    <w:p>
-      <w:pPr>
-        <w:pStyle w:val="Paragraphedeliste"/>
-        <w:numPr>
-          <w:ilvl w:val="0"/>
-          <w:numId w:val="1"/>
-        </w:numPr>
-      </w:pPr>
-      <w:r>
-        <w:t xml:space="preserve">Gestion </w:t>
-      </w:r>
-      <w:proofErr w:type="gramStart"/>
-      <w:r>
-        <w:t>des utilisateur</w:t>
-      </w:r>
-      <w:proofErr w:type="gramEnd"/>
-    </w:p>
-    <w:p>
-      <w:pPr>
-        <w:pStyle w:val="Paragraphedeliste"/>
-        <w:numPr>
-          <w:ilvl w:val="0"/>
-          <w:numId w:val="1"/>
-        </w:numPr>
-      </w:pPr>
-      <w:r>
-        <w:t>Gestion des groupes utilisateurs</w:t>
-      </w:r>
-    </w:p>
-    <w:p>
-      <w:pPr>
-        <w:pStyle w:val="Paragraphedeliste"/>
-        <w:numPr>
-          <w:ilvl w:val="0"/>
-          <w:numId w:val="1"/>
-        </w:numPr>
-      </w:pPr>
-      <w:r>
-        <w:t xml:space="preserve">Gestion des habilitations </w:t>
-      </w:r>
-    </w:p>
-    <w:p>
-      <w:pPr>
-        <w:pStyle w:val="Paragraphedeliste"/>
-      </w:pPr>
     </w:p>
     <w:p>
       <w:r>
@@ -1805,24 +1591,30 @@
         <w:pStyle w:val="Titre1"/>
         <w:jc w:val="center"/>
       </w:pPr>
-      <w:bookmarkStart w:id="9" w:name="_Toc435542319"/>
+      <w:bookmarkStart w:id="3" w:name="_Toc436993922"/>
       <w:r>
         <w:t>WBS</w:t>
       </w:r>
-      <w:bookmarkEnd w:id="9"/>
+      <w:bookmarkEnd w:id="3"/>
     </w:p>
     <w:p/>
     <w:p>
       <w:pPr>
         <w:pStyle w:val="Titre2"/>
       </w:pPr>
+      <w:bookmarkStart w:id="4" w:name="_Toc436993923"/>
       <w:r>
         <w:t>WBS partie 1 : Rédaction</w:t>
       </w:r>
+      <w:bookmarkEnd w:id="4"/>
     </w:p>
     <w:p/>
     <w:p>
       <w:r>
+        <w:rPr>
+          <w:noProof/>
+          <w:lang w:eastAsia="fr-FR"/>
+        </w:rPr>
         <w:drawing>
           <wp:inline distT="0" distB="0" distL="0" distR="0">
             <wp:extent cx="5448300" cy="2209800"/>
@@ -1831,7 +1623,7 @@
             <wp:cNvGraphicFramePr/>
             <a:graphic xmlns:a="http://schemas.openxmlformats.org/drawingml/2006/main">
               <a:graphicData uri="http://schemas.openxmlformats.org/drawingml/2006/diagram">
-                <dgm:relIds xmlns:dgm="http://schemas.openxmlformats.org/drawingml/2006/diagram" xmlns:r="http://schemas.openxmlformats.org/officeDocument/2006/relationships" r:dm="rId8" r:lo="rId9" r:qs="rId10" r:cs="rId11"/>
+                <dgm:relIds xmlns:dgm="http://schemas.openxmlformats.org/drawingml/2006/diagram" xmlns:r="http://schemas.openxmlformats.org/officeDocument/2006/relationships" r:dm="rId10" r:lo="rId11" r:qs="rId12" r:cs="rId13"/>
               </a:graphicData>
             </a:graphic>
           </wp:inline>
@@ -1843,9 +1635,11 @@
       <w:pPr>
         <w:pStyle w:val="Titre2"/>
       </w:pPr>
+      <w:bookmarkStart w:id="5" w:name="_Toc436993924"/>
       <w:r>
         <w:t>WBS partie 2 : Développement</w:t>
       </w:r>
+      <w:bookmarkEnd w:id="5"/>
     </w:p>
     <w:p/>
     <w:p/>
@@ -1853,22 +1647,26 @@
       <w:pPr>
         <w:pStyle w:val="Titre2"/>
       </w:pPr>
+      <w:bookmarkStart w:id="6" w:name="_Toc436993925"/>
       <w:r>
         <w:t>WBS partie 3 : Test et déploiement</w:t>
       </w:r>
+      <w:bookmarkEnd w:id="6"/>
     </w:p>
     <w:p/>
     <w:p>
       <w:pPr>
         <w:pStyle w:val="Titre2"/>
       </w:pPr>
+      <w:bookmarkStart w:id="7" w:name="_Toc436993926"/>
       <w:r>
         <w:t>WBS globale</w:t>
       </w:r>
+      <w:bookmarkEnd w:id="7"/>
     </w:p>
     <w:sectPr>
-      <w:headerReference w:type="default" r:id="rId13"/>
-      <w:footerReference w:type="default" r:id="rId14"/>
+      <w:headerReference w:type="default" r:id="rId15"/>
+      <w:footerReference w:type="default" r:id="rId16"/>
       <w:pgSz w:w="11906" w:h="16838"/>
       <w:pgMar w:top="1417" w:right="1417" w:bottom="1417" w:left="1417" w:header="708" w:footer="708" w:gutter="0"/>
       <w:cols w:space="708"/>
@@ -1918,7 +1716,7 @@
         <w:szCs w:val="28"/>
       </w:rPr>
       <w:pict>
-        <v:group id="_x0000_s2053" style="position:absolute;margin-left:13239.85pt;margin-top:0;width:532.9pt;height:53pt;flip:x;z-index:251661312;mso-position-horizontal:right;mso-position-horizontal-relative:page;mso-position-vertical:top;mso-position-vertical-relative:bottom-margin-area" coordorigin="15,14415" coordsize="10658,1060">
+        <v:group id="_x0000_s2053" style="position:absolute;margin-left:13732.75pt;margin-top:0;width:532.9pt;height:53pt;flip:x;z-index:251661312;mso-position-horizontal:right;mso-position-horizontal-relative:page;mso-position-vertical:top;mso-position-vertical-relative:bottom-margin-area" coordorigin="15,14415" coordsize="10658,1060">
           <v:shapetype id="_x0000_t32" coordsize="21600,21600" o:spt="32" o:oned="t" path="m,l21600,21600e" filled="f">
             <v:path arrowok="t" fillok="f" o:connecttype="none"/>
             <o:lock v:ext="edit" shapetype="t"/>
@@ -1934,24 +1732,14 @@
                     <w:pStyle w:val="En-tte"/>
                     <w:jc w:val="center"/>
                   </w:pPr>
-                  <w:r>
-                    <w:fldChar w:fldCharType="begin"/>
-                  </w:r>
-                  <w:r>
-                    <w:instrText xml:space="preserve"> PAGE   \* MERGEFORMAT </w:instrText>
-                  </w:r>
-                  <w:r>
-                    <w:fldChar w:fldCharType="separate"/>
-                  </w:r>
-                  <w:r>
-                    <w:rPr>
-                      <w:noProof/>
-                    </w:rPr>
-                    <w:t>4</w:t>
-                  </w:r>
-                  <w:r>
-                    <w:fldChar w:fldCharType="end"/>
-                  </w:r>
+                  <w:fldSimple w:instr=" PAGE   \* MERGEFORMAT ">
+                    <w:r>
+                      <w:rPr>
+                        <w:noProof/>
+                      </w:rPr>
+                      <w:t>5</w:t>
+                    </w:r>
+                  </w:fldSimple>
                 </w:p>
               </w:txbxContent>
             </v:textbox>
@@ -2012,7 +1800,6 @@
                     <w:dataBinding w:prefixMappings="xmlns:ns0='http://schemas.openxmlformats.org/package/2006/metadata/core-properties' xmlns:ns1='http://purl.org/dc/elements/1.1/'" w:xpath="/ns0:coreProperties[1]/ns1:title[1]" w:storeItemID="{6C3C8BC8-F283-45AE-878A-BAB7291924A1}"/>
                     <w:text/>
                   </w:sdtPr>
-                  <w:sdtEndPr/>
                   <w:sdtContent>
                     <w:p>
                       <w:pPr>
@@ -2043,7 +1830,6 @@
                       <w:calendar w:val="gregorian"/>
                     </w:date>
                   </w:sdtPr>
-                  <w:sdtEndPr/>
                   <w:sdtContent>
                     <w:p>
                       <w:pPr>
@@ -2070,6 +1856,118 @@
 <file path=word/numbering.xml><?xml version="1.0" encoding="utf-8"?>
 <w:numbering xmlns:ve="http://schemas.openxmlformats.org/markup-compatibility/2006" xmlns:o="urn:schemas-microsoft-com:office:office" xmlns:r="http://schemas.openxmlformats.org/officeDocument/2006/relationships" xmlns:m="http://schemas.openxmlformats.org/officeDocument/2006/math" xmlns:v="urn:schemas-microsoft-com:vml" xmlns:wp="http://schemas.openxmlformats.org/drawingml/2006/wordprocessingDrawing" xmlns:w10="urn:schemas-microsoft-com:office:word" xmlns:w="http://schemas.openxmlformats.org/wordprocessingml/2006/main" xmlns:wne="http://schemas.microsoft.com/office/word/2006/wordml">
   <w:abstractNum w:abstractNumId="0">
+    <w:nsid w:val="18CD3359"/>
+    <w:multiLevelType w:val="hybridMultilevel"/>
+    <w:tmpl w:val="477A6934"/>
+    <w:lvl w:ilvl="0" w:tplc="97ECE316">
+      <w:numFmt w:val="bullet"/>
+      <w:lvlText w:val="-"/>
+      <w:lvlJc w:val="left"/>
+      <w:pPr>
+        <w:ind w:left="720" w:hanging="360"/>
+      </w:pPr>
+      <w:rPr>
+        <w:rFonts w:ascii="Calibri" w:eastAsiaTheme="minorHAnsi" w:hAnsi="Calibri" w:cstheme="minorBidi" w:hint="default"/>
+      </w:rPr>
+    </w:lvl>
+    <w:lvl w:ilvl="1" w:tplc="040C0003">
+      <w:start w:val="1"/>
+      <w:numFmt w:val="bullet"/>
+      <w:lvlText w:val="o"/>
+      <w:lvlJc w:val="left"/>
+      <w:pPr>
+        <w:ind w:left="1440" w:hanging="360"/>
+      </w:pPr>
+      <w:rPr>
+        <w:rFonts w:ascii="Courier New" w:hAnsi="Courier New" w:cs="Courier New" w:hint="default"/>
+      </w:rPr>
+    </w:lvl>
+    <w:lvl w:ilvl="2" w:tplc="040C0005">
+      <w:start w:val="1"/>
+      <w:numFmt w:val="bullet"/>
+      <w:lvlText w:val=""/>
+      <w:lvlJc w:val="left"/>
+      <w:pPr>
+        <w:ind w:left="2160" w:hanging="360"/>
+      </w:pPr>
+      <w:rPr>
+        <w:rFonts w:ascii="Wingdings" w:hAnsi="Wingdings" w:hint="default"/>
+      </w:rPr>
+    </w:lvl>
+    <w:lvl w:ilvl="3" w:tplc="040C0001">
+      <w:start w:val="1"/>
+      <w:numFmt w:val="bullet"/>
+      <w:lvlText w:val=""/>
+      <w:lvlJc w:val="left"/>
+      <w:pPr>
+        <w:ind w:left="2880" w:hanging="360"/>
+      </w:pPr>
+      <w:rPr>
+        <w:rFonts w:ascii="Symbol" w:hAnsi="Symbol" w:hint="default"/>
+      </w:rPr>
+    </w:lvl>
+    <w:lvl w:ilvl="4" w:tplc="040C0003" w:tentative="1">
+      <w:start w:val="1"/>
+      <w:numFmt w:val="bullet"/>
+      <w:lvlText w:val="o"/>
+      <w:lvlJc w:val="left"/>
+      <w:pPr>
+        <w:ind w:left="3600" w:hanging="360"/>
+      </w:pPr>
+      <w:rPr>
+        <w:rFonts w:ascii="Courier New" w:hAnsi="Courier New" w:cs="Courier New" w:hint="default"/>
+      </w:rPr>
+    </w:lvl>
+    <w:lvl w:ilvl="5" w:tplc="040C0005" w:tentative="1">
+      <w:start w:val="1"/>
+      <w:numFmt w:val="bullet"/>
+      <w:lvlText w:val=""/>
+      <w:lvlJc w:val="left"/>
+      <w:pPr>
+        <w:ind w:left="4320" w:hanging="360"/>
+      </w:pPr>
+      <w:rPr>
+        <w:rFonts w:ascii="Wingdings" w:hAnsi="Wingdings" w:hint="default"/>
+      </w:rPr>
+    </w:lvl>
+    <w:lvl w:ilvl="6" w:tplc="040C0001" w:tentative="1">
+      <w:start w:val="1"/>
+      <w:numFmt w:val="bullet"/>
+      <w:lvlText w:val=""/>
+      <w:lvlJc w:val="left"/>
+      <w:pPr>
+        <w:ind w:left="5040" w:hanging="360"/>
+      </w:pPr>
+      <w:rPr>
+        <w:rFonts w:ascii="Symbol" w:hAnsi="Symbol" w:hint="default"/>
+      </w:rPr>
+    </w:lvl>
+    <w:lvl w:ilvl="7" w:tplc="040C0003" w:tentative="1">
+      <w:start w:val="1"/>
+      <w:numFmt w:val="bullet"/>
+      <w:lvlText w:val="o"/>
+      <w:lvlJc w:val="left"/>
+      <w:pPr>
+        <w:ind w:left="5760" w:hanging="360"/>
+      </w:pPr>
+      <w:rPr>
+        <w:rFonts w:ascii="Courier New" w:hAnsi="Courier New" w:cs="Courier New" w:hint="default"/>
+      </w:rPr>
+    </w:lvl>
+    <w:lvl w:ilvl="8" w:tplc="040C0005" w:tentative="1">
+      <w:start w:val="1"/>
+      <w:numFmt w:val="bullet"/>
+      <w:lvlText w:val=""/>
+      <w:lvlJc w:val="left"/>
+      <w:pPr>
+        <w:ind w:left="6480" w:hanging="360"/>
+      </w:pPr>
+      <w:rPr>
+        <w:rFonts w:ascii="Wingdings" w:hAnsi="Wingdings" w:hint="default"/>
+      </w:rPr>
+    </w:lvl>
+  </w:abstractNum>
+  <w:abstractNum w:abstractNumId="1">
     <w:nsid w:val="4ABF3C15"/>
     <w:multiLevelType w:val="hybridMultilevel"/>
     <w:tmpl w:val="8BCEF47E"/>
@@ -2182,6 +2080,9 @@
     </w:lvl>
   </w:abstractNum>
   <w:num w:numId="1">
+    <w:abstractNumId w:val="1"/>
+  </w:num>
+  <w:num w:numId="2">
     <w:abstractNumId w:val="0"/>
   </w:num>
 </w:numbering>
@@ -3911,7 +3812,7 @@
   <dgm:whole/>
   <dgm:extLst>
     <a:ext uri="http://schemas.microsoft.com/office/drawing/2008/diagram">
-      <dsp:dataModelExt xmlns:dsp="http://schemas.microsoft.com/office/drawing/2008/diagram" xmlns="" relId="rId12" minVer="http://schemas.openxmlformats.org/drawingml/2006/diagram"/>
+      <dsp:dataModelExt xmlns:dsp="http://schemas.microsoft.com/office/drawing/2008/diagram" xmlns="" relId="rId14" minVer="http://schemas.openxmlformats.org/drawingml/2006/diagram"/>
     </a:ext>
   </dgm:extLst>
 </dgm:dataModel>
@@ -6107,314 +6008,6 @@
 </dgm:styleDef>
 </file>
 
-<file path=word/glossary/document.xml><?xml version="1.0" encoding="utf-8"?>
-<w:glossaryDocument xmlns:ve="http://schemas.openxmlformats.org/markup-compatibility/2006" xmlns:o="urn:schemas-microsoft-com:office:office" xmlns:r="http://schemas.openxmlformats.org/officeDocument/2006/relationships" xmlns:m="http://schemas.openxmlformats.org/officeDocument/2006/math" xmlns:v="urn:schemas-microsoft-com:vml" xmlns:wp="http://schemas.openxmlformats.org/drawingml/2006/wordprocessingDrawing" xmlns:w10="urn:schemas-microsoft-com:office:word" xmlns:w="http://schemas.openxmlformats.org/wordprocessingml/2006/main" xmlns:wne="http://schemas.microsoft.com/office/word/2006/wordml">
-  <w:docParts/>
-</w:glossaryDocument>
-</file>
-
-<file path=word/glossary/fontTable.xml><?xml version="1.0" encoding="utf-8"?>
-<w:fonts xmlns:r="http://schemas.openxmlformats.org/officeDocument/2006/relationships" xmlns:w="http://schemas.openxmlformats.org/wordprocessingml/2006/main">
-  <w:font w:name="Gill Sans MT">
-    <w:panose1 w:val="020B0502020104020203"/>
-    <w:charset w:val="00"/>
-    <w:family w:val="swiss"/>
-    <w:pitch w:val="variable"/>
-    <w:sig w:usb0="00000007" w:usb1="00000000" w:usb2="00000000" w:usb3="00000000" w:csb0="00000003" w:csb1="00000000"/>
-  </w:font>
-  <w:font w:name="Calibri">
-    <w:panose1 w:val="020F0502020204030204"/>
-    <w:charset w:val="00"/>
-    <w:family w:val="swiss"/>
-    <w:pitch w:val="variable"/>
-    <w:sig w:usb0="E00002FF" w:usb1="4000ACFF" w:usb2="00000001" w:usb3="00000000" w:csb0="0000019F" w:csb1="00000000"/>
-  </w:font>
-  <w:font w:name="Times New Roman">
-    <w:panose1 w:val="02020603050405020304"/>
-    <w:charset w:val="00"/>
-    <w:family w:val="roman"/>
-    <w:pitch w:val="variable"/>
-    <w:sig w:usb0="E0002AFF" w:usb1="C0007841" w:usb2="00000009" w:usb3="00000000" w:csb0="000001FF" w:csb1="00000000"/>
-  </w:font>
-  <w:font w:name="Courier New">
-    <w:panose1 w:val="02070309020205020404"/>
-    <w:charset w:val="00"/>
-    <w:family w:val="modern"/>
-    <w:pitch w:val="fixed"/>
-    <w:sig w:usb0="E0002AFF" w:usb1="C0007843" w:usb2="00000009" w:usb3="00000000" w:csb0="000001FF" w:csb1="00000000"/>
-  </w:font>
-  <w:font w:name="Wingdings">
-    <w:panose1 w:val="05000000000000000000"/>
-    <w:charset w:val="02"/>
-    <w:family w:val="auto"/>
-    <w:pitch w:val="variable"/>
-    <w:sig w:usb0="00000000" w:usb1="10000000" w:usb2="00000000" w:usb3="00000000" w:csb0="80000000" w:csb1="00000000"/>
-  </w:font>
-  <w:font w:name="Symbol">
-    <w:panose1 w:val="05050102010706020507"/>
-    <w:charset w:val="02"/>
-    <w:family w:val="roman"/>
-    <w:pitch w:val="variable"/>
-    <w:sig w:usb0="00000000" w:usb1="10000000" w:usb2="00000000" w:usb3="00000000" w:csb0="80000000" w:csb1="00000000"/>
-  </w:font>
-  <w:font w:name="Cambria">
-    <w:panose1 w:val="02040503050406030204"/>
-    <w:charset w:val="00"/>
-    <w:family w:val="roman"/>
-    <w:pitch w:val="variable"/>
-    <w:sig w:usb0="E00002FF" w:usb1="400004FF" w:usb2="00000000" w:usb3="00000000" w:csb0="0000019F" w:csb1="00000000"/>
-  </w:font>
-  <w:font w:name="Tahoma">
-    <w:panose1 w:val="020B0604030504040204"/>
-    <w:charset w:val="00"/>
-    <w:family w:val="swiss"/>
-    <w:pitch w:val="variable"/>
-    <w:sig w:usb0="E1002EFF" w:usb1="C000605B" w:usb2="00000029" w:usb3="00000000" w:csb0="000101FF" w:csb1="00000000"/>
-  </w:font>
-  <w:font w:name="Verdana">
-    <w:panose1 w:val="020B0604030504040204"/>
-    <w:charset w:val="00"/>
-    <w:family w:val="swiss"/>
-    <w:pitch w:val="variable"/>
-    <w:sig w:usb0="A10006FF" w:usb1="4000205B" w:usb2="00000010" w:usb3="00000000" w:csb0="0000019F" w:csb1="00000000"/>
-  </w:font>
-</w:fonts>
-</file>
-
-<file path=word/glossary/settings.xml><?xml version="1.0" encoding="utf-8"?>
-<w:settings xmlns:o="urn:schemas-microsoft-com:office:office" xmlns:r="http://schemas.openxmlformats.org/officeDocument/2006/relationships" xmlns:m="http://schemas.openxmlformats.org/officeDocument/2006/math" xmlns:v="urn:schemas-microsoft-com:vml" xmlns:w10="urn:schemas-microsoft-com:office:word" xmlns:w="http://schemas.openxmlformats.org/wordprocessingml/2006/main" xmlns:sl="http://schemas.openxmlformats.org/schemaLibrary/2006/main">
-  <w:view w:val="normal"/>
-  <w:defaultTabStop w:val="708"/>
-  <w:hyphenationZone w:val="425"/>
-  <w:characterSpacingControl w:val="doNotCompress"/>
-  <w:compat>
-    <w:useFELayout/>
-  </w:compat>
-  <w:rsids>
-    <w:rsidRoot w:val="00BE7417"/>
-    <w:rsid w:val="00BE7417"/>
-  </w:rsids>
-  <m:mathPr>
-    <m:mathFont m:val="Cambria Math"/>
-    <m:brkBin m:val="before"/>
-    <m:brkBinSub m:val="--"/>
-    <m:smallFrac m:val="off"/>
-    <m:dispDef/>
-    <m:lMargin m:val="0"/>
-    <m:rMargin m:val="0"/>
-    <m:defJc m:val="centerGroup"/>
-    <m:wrapIndent m:val="1440"/>
-    <m:intLim m:val="subSup"/>
-    <m:naryLim m:val="undOvr"/>
-  </m:mathPr>
-  <w:themeFontLang w:val="fr-FR"/>
-  <w:clrSchemeMapping w:bg1="light1" w:t1="dark1" w:bg2="light2" w:t2="dark2" w:accent1="accent1" w:accent2="accent2" w:accent3="accent3" w:accent4="accent4" w:accent5="accent5" w:accent6="accent6" w:hyperlink="hyperlink" w:followedHyperlink="followedHyperlink"/>
-  <w:decimalSymbol w:val=","/>
-  <w:listSeparator w:val=";"/>
-</w:settings>
-</file>
-
-<file path=word/glossary/styles.xml><?xml version="1.0" encoding="utf-8"?>
-<w:styles xmlns:r="http://schemas.openxmlformats.org/officeDocument/2006/relationships" xmlns:w="http://schemas.openxmlformats.org/wordprocessingml/2006/main">
-  <w:docDefaults>
-    <w:rPrDefault>
-      <w:rPr>
-        <w:rFonts w:asciiTheme="minorHAnsi" w:eastAsiaTheme="minorEastAsia" w:hAnsiTheme="minorHAnsi" w:cstheme="minorBidi"/>
-        <w:sz w:val="22"/>
-        <w:szCs w:val="22"/>
-        <w:lang w:val="fr-FR" w:eastAsia="fr-FR" w:bidi="ar-SA"/>
-      </w:rPr>
-    </w:rPrDefault>
-    <w:pPrDefault>
-      <w:pPr>
-        <w:spacing w:after="200" w:line="276" w:lineRule="auto"/>
-      </w:pPr>
-    </w:pPrDefault>
-  </w:docDefaults>
-  <w:latentStyles w:defLockedState="0" w:defUIPriority="99" w:defSemiHidden="1" w:defUnhideWhenUsed="1" w:defQFormat="0" w:count="267">
-    <w:lsdException w:name="Normal" w:semiHidden="0" w:uiPriority="0" w:unhideWhenUsed="0" w:qFormat="1"/>
-    <w:lsdException w:name="heading 1" w:semiHidden="0" w:uiPriority="9" w:unhideWhenUsed="0" w:qFormat="1"/>
-    <w:lsdException w:name="heading 2" w:uiPriority="9" w:qFormat="1"/>
-    <w:lsdException w:name="heading 3" w:uiPriority="9" w:qFormat="1"/>
-    <w:lsdException w:name="heading 4" w:uiPriority="9" w:qFormat="1"/>
-    <w:lsdException w:name="heading 5" w:uiPriority="9" w:qFormat="1"/>
-    <w:lsdException w:name="heading 6" w:uiPriority="9" w:qFormat="1"/>
-    <w:lsdException w:name="heading 7" w:uiPriority="9" w:qFormat="1"/>
-    <w:lsdException w:name="heading 8" w:uiPriority="9" w:qFormat="1"/>
-    <w:lsdException w:name="heading 9" w:uiPriority="9" w:qFormat="1"/>
-    <w:lsdException w:name="toc 1" w:uiPriority="39"/>
-    <w:lsdException w:name="toc 2" w:uiPriority="39"/>
-    <w:lsdException w:name="toc 3" w:uiPriority="39"/>
-    <w:lsdException w:name="toc 4" w:uiPriority="39"/>
-    <w:lsdException w:name="toc 5" w:uiPriority="39"/>
-    <w:lsdException w:name="toc 6" w:uiPriority="39"/>
-    <w:lsdException w:name="toc 7" w:uiPriority="39"/>
-    <w:lsdException w:name="toc 8" w:uiPriority="39"/>
-    <w:lsdException w:name="toc 9" w:uiPriority="39"/>
-    <w:lsdException w:name="caption" w:uiPriority="35" w:qFormat="1"/>
-    <w:lsdException w:name="Title" w:semiHidden="0" w:uiPriority="10" w:unhideWhenUsed="0" w:qFormat="1"/>
-    <w:lsdException w:name="Default Paragraph Font" w:uiPriority="1"/>
-    <w:lsdException w:name="Subtitle" w:semiHidden="0" w:uiPriority="11" w:unhideWhenUsed="0" w:qFormat="1"/>
-    <w:lsdException w:name="Strong" w:semiHidden="0" w:uiPriority="22" w:unhideWhenUsed="0" w:qFormat="1"/>
-    <w:lsdException w:name="Emphasis" w:semiHidden="0" w:uiPriority="20" w:unhideWhenUsed="0" w:qFormat="1"/>
-    <w:lsdException w:name="Table Grid" w:semiHidden="0" w:uiPriority="59" w:unhideWhenUsed="0"/>
-    <w:lsdException w:name="Placeholder Text" w:unhideWhenUsed="0"/>
-    <w:lsdException w:name="No Spacing" w:semiHidden="0" w:uiPriority="1" w:unhideWhenUsed="0" w:qFormat="1"/>
-    <w:lsdException w:name="Light Shading" w:semiHidden="0" w:uiPriority="60" w:unhideWhenUsed="0"/>
-    <w:lsdException w:name="Light List" w:semiHidden="0" w:uiPriority="61" w:unhideWhenUsed="0"/>
-    <w:lsdException w:name="Light Grid" w:semiHidden="0" w:uiPriority="62" w:unhideWhenUsed="0"/>
-    <w:lsdException w:name="Medium Shading 1" w:semiHidden="0" w:uiPriority="63" w:unhideWhenUsed="0"/>
-    <w:lsdException w:name="Medium Shading 2" w:semiHidden="0" w:uiPriority="64" w:unhideWhenUsed="0"/>
-    <w:lsdException w:name="Medium List 1" w:semiHidden="0" w:uiPriority="65" w:unhideWhenUsed="0"/>
-    <w:lsdException w:name="Medium List 2" w:semiHidden="0" w:uiPriority="66" w:unhideWhenUsed="0"/>
-    <w:lsdException w:name="Medium Grid 1" w:semiHidden="0" w:uiPriority="67" w:unhideWhenUsed="0"/>
-    <w:lsdException w:name="Medium Grid 2" w:semiHidden="0" w:uiPriority="68" w:unhideWhenUsed="0"/>
-    <w:lsdException w:name="Medium Grid 3" w:semiHidden="0" w:uiPriority="69" w:unhideWhenUsed="0"/>
-    <w:lsdException w:name="Dark List" w:semiHidden="0" w:uiPriority="70" w:unhideWhenUsed="0"/>
-    <w:lsdException w:name="Colorful Shading" w:semiHidden="0" w:uiPriority="71" w:unhideWhenUsed="0"/>
-    <w:lsdException w:name="Colorful List" w:semiHidden="0" w:uiPriority="72" w:unhideWhenUsed="0"/>
-    <w:lsdException w:name="Colorful Grid" w:semiHidden="0" w:uiPriority="73" w:unhideWhenUsed="0"/>
-    <w:lsdException w:name="Light Shading Accent 1" w:semiHidden="0" w:uiPriority="60" w:unhideWhenUsed="0"/>
-    <w:lsdException w:name="Light List Accent 1" w:semiHidden="0" w:uiPriority="61" w:unhideWhenUsed="0"/>
-    <w:lsdException w:name="Light Grid Accent 1" w:semiHidden="0" w:uiPriority="62" w:unhideWhenUsed="0"/>
-    <w:lsdException w:name="Medium Shading 1 Accent 1" w:semiHidden="0" w:uiPriority="63" w:unhideWhenUsed="0"/>
-    <w:lsdException w:name="Medium Shading 2 Accent 1" w:semiHidden="0" w:uiPriority="64" w:unhideWhenUsed="0"/>
-    <w:lsdException w:name="Medium List 1 Accent 1" w:semiHidden="0" w:uiPriority="65" w:unhideWhenUsed="0"/>
-    <w:lsdException w:name="Revision" w:unhideWhenUsed="0"/>
-    <w:lsdException w:name="List Paragraph" w:semiHidden="0" w:uiPriority="34" w:unhideWhenUsed="0" w:qFormat="1"/>
-    <w:lsdException w:name="Quote" w:semiHidden="0" w:uiPriority="29" w:unhideWhenUsed="0" w:qFormat="1"/>
-    <w:lsdException w:name="Intense Quote" w:semiHidden="0" w:uiPriority="30" w:unhideWhenUsed="0" w:qFormat="1"/>
-    <w:lsdException w:name="Medium List 2 Accent 1" w:semiHidden="0" w:uiPriority="66" w:unhideWhenUsed="0"/>
-    <w:lsdException w:name="Medium Grid 1 Accent 1" w:semiHidden="0" w:uiPriority="67" w:unhideWhenUsed="0"/>
-    <w:lsdException w:name="Medium Grid 2 Accent 1" w:semiHidden="0" w:uiPriority="68" w:unhideWhenUsed="0"/>
-    <w:lsdException w:name="Medium Grid 3 Accent 1" w:semiHidden="0" w:uiPriority="69" w:unhideWhenUsed="0"/>
-    <w:lsdException w:name="Dark List Accent 1" w:semiHidden="0" w:uiPriority="70" w:unhideWhenUsed="0"/>
-    <w:lsdException w:name="Colorful Shading Accent 1" w:semiHidden="0" w:uiPriority="71" w:unhideWhenUsed="0"/>
-    <w:lsdException w:name="Colorful List Accent 1" w:semiHidden="0" w:uiPriority="72" w:unhideWhenUsed="0"/>
-    <w:lsdException w:name="Colorful Grid Accent 1" w:semiHidden="0" w:uiPriority="73" w:unhideWhenUsed="0"/>
-    <w:lsdException w:name="Light Shading Accent 2" w:semiHidden="0" w:uiPriority="60" w:unhideWhenUsed="0"/>
-    <w:lsdException w:name="Light List Accent 2" w:semiHidden="0" w:uiPriority="61" w:unhideWhenUsed="0"/>
-    <w:lsdException w:name="Light Grid Accent 2" w:semiHidden="0" w:uiPriority="62" w:unhideWhenUsed="0"/>
-    <w:lsdException w:name="Medium Shading 1 Accent 2" w:semiHidden="0" w:uiPriority="63" w:unhideWhenUsed="0"/>
-    <w:lsdException w:name="Medium Shading 2 Accent 2" w:semiHidden="0" w:uiPriority="64" w:unhideWhenUsed="0"/>
-    <w:lsdException w:name="Medium List 1 Accent 2" w:semiHidden="0" w:uiPriority="65" w:unhideWhenUsed="0"/>
-    <w:lsdException w:name="Medium List 2 Accent 2" w:semiHidden="0" w:uiPriority="66" w:unhideWhenUsed="0"/>
-    <w:lsdException w:name="Medium Grid 1 Accent 2" w:semiHidden="0" w:uiPriority="67" w:unhideWhenUsed="0"/>
-    <w:lsdException w:name="Medium Grid 2 Accent 2" w:semiHidden="0" w:uiPriority="68" w:unhideWhenUsed="0"/>
-    <w:lsdException w:name="Medium Grid 3 Accent 2" w:semiHidden="0" w:uiPriority="69" w:unhideWhenUsed="0"/>
-    <w:lsdException w:name="Dark List Accent 2" w:semiHidden="0" w:uiPriority="70" w:unhideWhenUsed="0"/>
-    <w:lsdException w:name="Colorful Shading Accent 2" w:semiHidden="0" w:uiPriority="71" w:unhideWhenUsed="0"/>
-    <w:lsdException w:name="Colorful List Accent 2" w:semiHidden="0" w:uiPriority="72" w:unhideWhenUsed="0"/>
-    <w:lsdException w:name="Colorful Grid Accent 2" w:semiHidden="0" w:uiPriority="73" w:unhideWhenUsed="0"/>
-    <w:lsdException w:name="Light Shading Accent 3" w:semiHidden="0" w:uiPriority="60" w:unhideWhenUsed="0"/>
-    <w:lsdException w:name="Light List Accent 3" w:semiHidden="0" w:uiPriority="61" w:unhideWhenUsed="0"/>
-    <w:lsdException w:name="Light Grid Accent 3" w:semiHidden="0" w:uiPriority="62" w:unhideWhenUsed="0"/>
-    <w:lsdException w:name="Medium Shading 1 Accent 3" w:semiHidden="0" w:uiPriority="63" w:unhideWhenUsed="0"/>
-    <w:lsdException w:name="Medium Shading 2 Accent 3" w:semiHidden="0" w:uiPriority="64" w:unhideWhenUsed="0"/>
-    <w:lsdException w:name="Medium List 1 Accent 3" w:semiHidden="0" w:uiPriority="65" w:unhideWhenUsed="0"/>
-    <w:lsdException w:name="Medium List 2 Accent 3" w:semiHidden="0" w:uiPriority="66" w:unhideWhenUsed="0"/>
-    <w:lsdException w:name="Medium Grid 1 Accent 3" w:semiHidden="0" w:uiPriority="67" w:unhideWhenUsed="0"/>
-    <w:lsdException w:name="Medium Grid 2 Accent 3" w:semiHidden="0" w:uiPriority="68" w:unhideWhenUsed="0"/>
-    <w:lsdException w:name="Medium Grid 3 Accent 3" w:semiHidden="0" w:uiPriority="69" w:unhideWhenUsed="0"/>
-    <w:lsdException w:name="Dark List Accent 3" w:semiHidden="0" w:uiPriority="70" w:unhideWhenUsed="0"/>
-    <w:lsdException w:name="Colorful Shading Accent 3" w:semiHidden="0" w:uiPriority="71" w:unhideWhenUsed="0"/>
-    <w:lsdException w:name="Colorful List Accent 3" w:semiHidden="0" w:uiPriority="72" w:unhideWhenUsed="0"/>
-    <w:lsdException w:name="Colorful Grid Accent 3" w:semiHidden="0" w:uiPriority="73" w:unhideWhenUsed="0"/>
-    <w:lsdException w:name="Light Shading Accent 4" w:semiHidden="0" w:uiPriority="60" w:unhideWhenUsed="0"/>
-    <w:lsdException w:name="Light List Accent 4" w:semiHidden="0" w:uiPriority="61" w:unhideWhenUsed="0"/>
-    <w:lsdException w:name="Light Grid Accent 4" w:semiHidden="0" w:uiPriority="62" w:unhideWhenUsed="0"/>
-    <w:lsdException w:name="Medium Shading 1 Accent 4" w:semiHidden="0" w:uiPriority="63" w:unhideWhenUsed="0"/>
-    <w:lsdException w:name="Medium Shading 2 Accent 4" w:semiHidden="0" w:uiPriority="64" w:unhideWhenUsed="0"/>
-    <w:lsdException w:name="Medium List 1 Accent 4" w:semiHidden="0" w:uiPriority="65" w:unhideWhenUsed="0"/>
-    <w:lsdException w:name="Medium List 2 Accent 4" w:semiHidden="0" w:uiPriority="66" w:unhideWhenUsed="0"/>
-    <w:lsdException w:name="Medium Grid 1 Accent 4" w:semiHidden="0" w:uiPriority="67" w:unhideWhenUsed="0"/>
-    <w:lsdException w:name="Medium Grid 2 Accent 4" w:semiHidden="0" w:uiPriority="68" w:unhideWhenUsed="0"/>
-    <w:lsdException w:name="Medium Grid 3 Accent 4" w:semiHidden="0" w:uiPriority="69" w:unhideWhenUsed="0"/>
-    <w:lsdException w:name="Dark List Accent 4" w:semiHidden="0" w:uiPriority="70" w:unhideWhenUsed="0"/>
-    <w:lsdException w:name="Colorful Shading Accent 4" w:semiHidden="0" w:uiPriority="71" w:unhideWhenUsed="0"/>
-    <w:lsdException w:name="Colorful List Accent 4" w:semiHidden="0" w:uiPriority="72" w:unhideWhenUsed="0"/>
-    <w:lsdException w:name="Colorful Grid Accent 4" w:semiHidden="0" w:uiPriority="73" w:unhideWhenUsed="0"/>
-    <w:lsdException w:name="Light Shading Accent 5" w:semiHidden="0" w:uiPriority="60" w:unhideWhenUsed="0"/>
-    <w:lsdException w:name="Light List Accent 5" w:semiHidden="0" w:uiPriority="61" w:unhideWhenUsed="0"/>
-    <w:lsdException w:name="Light Grid Accent 5" w:semiHidden="0" w:uiPriority="62" w:unhideWhenUsed="0"/>
-    <w:lsdException w:name="Medium Shading 1 Accent 5" w:semiHidden="0" w:uiPriority="63" w:unhideWhenUsed="0"/>
-    <w:lsdException w:name="Medium Shading 2 Accent 5" w:semiHidden="0" w:uiPriority="64" w:unhideWhenUsed="0"/>
-    <w:lsdException w:name="Medium List 1 Accent 5" w:semiHidden="0" w:uiPriority="65" w:unhideWhenUsed="0"/>
-    <w:lsdException w:name="Medium List 2 Accent 5" w:semiHidden="0" w:uiPriority="66" w:unhideWhenUsed="0"/>
-    <w:lsdException w:name="Medium Grid 1 Accent 5" w:semiHidden="0" w:uiPriority="67" w:unhideWhenUsed="0"/>
-    <w:lsdException w:name="Medium Grid 2 Accent 5" w:semiHidden="0" w:uiPriority="68" w:unhideWhenUsed="0"/>
-    <w:lsdException w:name="Medium Grid 3 Accent 5" w:semiHidden="0" w:uiPriority="69" w:unhideWhenUsed="0"/>
-    <w:lsdException w:name="Dark List Accent 5" w:semiHidden="0" w:uiPriority="70" w:unhideWhenUsed="0"/>
-    <w:lsdException w:name="Colorful Shading Accent 5" w:semiHidden="0" w:uiPriority="71" w:unhideWhenUsed="0"/>
-    <w:lsdException w:name="Colorful List Accent 5" w:semiHidden="0" w:uiPriority="72" w:unhideWhenUsed="0"/>
-    <w:lsdException w:name="Colorful Grid Accent 5" w:semiHidden="0" w:uiPriority="73" w:unhideWhenUsed="0"/>
-    <w:lsdException w:name="Light Shading Accent 6" w:semiHidden="0" w:uiPriority="60" w:unhideWhenUsed="0"/>
-    <w:lsdException w:name="Light List Accent 6" w:semiHidden="0" w:uiPriority="61" w:unhideWhenUsed="0"/>
-    <w:lsdException w:name="Light Grid Accent 6" w:semiHidden="0" w:uiPriority="62" w:unhideWhenUsed="0"/>
-    <w:lsdException w:name="Medium Shading 1 Accent 6" w:semiHidden="0" w:uiPriority="63" w:unhideWhenUsed="0"/>
-    <w:lsdException w:name="Medium Shading 2 Accent 6" w:semiHidden="0" w:uiPriority="64" w:unhideWhenUsed="0"/>
-    <w:lsdException w:name="Medium List 1 Accent 6" w:semiHidden="0" w:uiPriority="65" w:unhideWhenUsed="0"/>
-    <w:lsdException w:name="Medium List 2 Accent 6" w:semiHidden="0" w:uiPriority="66" w:unhideWhenUsed="0"/>
-    <w:lsdException w:name="Medium Grid 1 Accent 6" w:semiHidden="0" w:uiPriority="67" w:unhideWhenUsed="0"/>
-    <w:lsdException w:name="Medium Grid 2 Accent 6" w:semiHidden="0" w:uiPriority="68" w:unhideWhenUsed="0"/>
-    <w:lsdException w:name="Medium Grid 3 Accent 6" w:semiHidden="0" w:uiPriority="69" w:unhideWhenUsed="0"/>
-    <w:lsdException w:name="Dark List Accent 6" w:semiHidden="0" w:uiPriority="70" w:unhideWhenUsed="0"/>
-    <w:lsdException w:name="Colorful Shading Accent 6" w:semiHidden="0" w:uiPriority="71" w:unhideWhenUsed="0"/>
-    <w:lsdException w:name="Colorful List Accent 6" w:semiHidden="0" w:uiPriority="72" w:unhideWhenUsed="0"/>
-    <w:lsdException w:name="Colorful Grid Accent 6" w:semiHidden="0" w:uiPriority="73" w:unhideWhenUsed="0"/>
-    <w:lsdException w:name="Subtle Emphasis" w:semiHidden="0" w:uiPriority="19" w:unhideWhenUsed="0" w:qFormat="1"/>
-    <w:lsdException w:name="Intense Emphasis" w:semiHidden="0" w:uiPriority="21" w:unhideWhenUsed="0" w:qFormat="1"/>
-    <w:lsdException w:name="Subtle Reference" w:semiHidden="0" w:uiPriority="31" w:unhideWhenUsed="0" w:qFormat="1"/>
-    <w:lsdException w:name="Intense Reference" w:semiHidden="0" w:uiPriority="32" w:unhideWhenUsed="0" w:qFormat="1"/>
-    <w:lsdException w:name="Book Title" w:semiHidden="0" w:uiPriority="33" w:unhideWhenUsed="0" w:qFormat="1"/>
-    <w:lsdException w:name="Bibliography" w:uiPriority="37"/>
-    <w:lsdException w:name="TOC Heading" w:uiPriority="39" w:qFormat="1"/>
-  </w:latentStyles>
-  <w:style w:type="paragraph" w:default="1" w:styleId="Normal">
-    <w:name w:val="Normal"/>
-    <w:qFormat/>
-  </w:style>
-  <w:style w:type="character" w:default="1" w:styleId="Policepardfaut">
-    <w:name w:val="Default Paragraph Font"/>
-    <w:uiPriority w:val="1"/>
-    <w:semiHidden/>
-    <w:unhideWhenUsed/>
-  </w:style>
-  <w:style w:type="table" w:default="1" w:styleId="TableauNormal">
-    <w:name w:val="Normal Table"/>
-    <w:uiPriority w:val="99"/>
-    <w:semiHidden/>
-    <w:unhideWhenUsed/>
-    <w:qFormat/>
-    <w:tblPr>
-      <w:tblInd w:w="0" w:type="dxa"/>
-      <w:tblCellMar>
-        <w:top w:w="0" w:type="dxa"/>
-        <w:left w:w="108" w:type="dxa"/>
-        <w:bottom w:w="0" w:type="dxa"/>
-        <w:right w:w="108" w:type="dxa"/>
-      </w:tblCellMar>
-    </w:tblPr>
-  </w:style>
-  <w:style w:type="numbering" w:default="1" w:styleId="Aucuneliste">
-    <w:name w:val="No List"/>
-    <w:uiPriority w:val="99"/>
-    <w:semiHidden/>
-    <w:unhideWhenUsed/>
-  </w:style>
-  <w:style w:type="paragraph" w:customStyle="1" w:styleId="1F8F4626456C4E81AD06B7290383F206">
-    <w:name w:val="1F8F4626456C4E81AD06B7290383F206"/>
-    <w:rsid w:val="00BE7417"/>
-  </w:style>
-</w:styles>
-</file>
-
-<file path=word/glossary/webSettings.xml><?xml version="1.0" encoding="utf-8"?>
-<w:webSettings xmlns:r="http://schemas.openxmlformats.org/officeDocument/2006/relationships" xmlns:w="http://schemas.openxmlformats.org/wordprocessingml/2006/main">
-  <w:optimizeForBrowser/>
-</w:webSettings>
-</file>
-
 <file path=word/theme/theme1.xml><?xml version="1.0" encoding="utf-8"?>
 <a:theme xmlns:a="http://schemas.openxmlformats.org/drawingml/2006/main" name="Thème Office">
   <a:themeElements>

</xml_diff>